<commit_message>
rename foder name in order to hold bit binary digit Chapter
</commit_message>
<xml_diff>
--- a/handouts/C++11 Knowledge Point.docx
+++ b/handouts/C++11 Knowledge Point.docx
@@ -3167,13 +3167,7 @@
           <w:ilvl w:val="1"/>
           <w:numId w:val="5"/>
         </w:numPr>
-        <w:rPr>
-          <w:rFonts w:ascii="Bitstream Charter" w:hAnsi="Bitstream Charter" w:eastAsia="WenQuanYi Zen Hei Sharp" w:cs="Lohit Devanagari"/>
-          <w:color w:val="000000"/>
-          <w:sz w:val="30"/>
-          <w:szCs w:val="30"/>
-          <w:lang w:val="en-US" w:eastAsia="zh-CN" w:bidi="hi-IN"/>
-        </w:rPr>
+        <w:rPr/>
       </w:pPr>
       <w:r>
         <w:rPr>
@@ -3191,16 +3185,75 @@
         <w:pStyle w:val="Normal"/>
         <w:numPr>
           <w:ilvl w:val="1"/>
-          <w:numId w:val="25"/>
+          <w:numId w:val="5"/>
         </w:numPr>
+        <w:rPr/>
+      </w:pPr>
+      <w:r>
+        <w:rPr>
+          <w:rFonts w:eastAsia="WenQuanYi Zen Hei Sharp" w:cs="Lohit Devanagari" w:ascii="Bitstream Charter" w:hAnsi="Bitstream Charter"/>
+          <w:color w:val="000000"/>
+          <w:sz w:val="30"/>
+          <w:szCs w:val="30"/>
+          <w:lang w:val="en-US" w:eastAsia="zh-CN" w:bidi="hi-IN"/>
+        </w:rPr>
+        <w:t>3.5.4. C-Style Character Strings</w:t>
+      </w:r>
+    </w:p>
+    <w:p>
+      <w:pPr>
+        <w:pStyle w:val="Normal"/>
+        <w:numPr>
+          <w:ilvl w:val="3"/>
+          <w:numId w:val="26"/>
+        </w:numPr>
         <w:rPr>
           <w:rFonts w:ascii="YaHei Consolas Hybrid" w:hAnsi="YaHei Consolas Hybrid"/>
+          <w:sz w:val="24"/>
+          <w:szCs w:val="24"/>
         </w:rPr>
       </w:pPr>
       <w:r>
         <w:rPr>
           <w:rFonts w:ascii="YaHei Consolas Hybrid" w:hAnsi="YaHei Consolas Hybrid"/>
-        </w:rPr>
+          <w:sz w:val="24"/>
+          <w:szCs w:val="24"/>
+        </w:rPr>
+        <w:t>C-style character string is a convention that are stored in character strings and are null terminated(terminated by '\0').</w:t>
+      </w:r>
+    </w:p>
+    <w:p>
+      <w:pPr>
+        <w:pStyle w:val="Normal"/>
+        <w:numPr>
+          <w:ilvl w:val="3"/>
+          <w:numId w:val="26"/>
+        </w:numPr>
+        <w:rPr>
+          <w:rFonts w:ascii="YaHei Consolas Hybrid" w:hAnsi="YaHei Consolas Hybrid"/>
+          <w:sz w:val="24"/>
+          <w:szCs w:val="24"/>
+        </w:rPr>
+      </w:pPr>
+      <w:r>
+        <w:rPr>
+          <w:rFonts w:ascii="YaHei Consolas Hybrid" w:hAnsi="YaHei Consolas Hybrid"/>
+          <w:sz w:val="24"/>
+          <w:szCs w:val="24"/>
+        </w:rPr>
+      </w:r>
+    </w:p>
+    <w:p>
+      <w:pPr>
+        <w:pStyle w:val="Normal"/>
+        <w:numPr>
+          <w:ilvl w:val="0"/>
+          <w:numId w:val="0"/>
+        </w:numPr>
+        <w:rPr/>
+      </w:pPr>
+      <w:r>
+        <w:rPr/>
       </w:r>
     </w:p>
     <w:sectPr>
@@ -6788,6 +6841,152 @@
     </w:lvl>
   </w:abstractNum>
   <w:abstractNum w:abstractNumId="26">
+    <w:lvl w:ilvl="0">
+      <w:start w:val="1"/>
+      <w:numFmt w:val="decimal"/>
+      <w:lvlText w:val="%1."/>
+      <w:lvlJc w:val="left"/>
+      <w:pPr>
+        <w:tabs>
+          <w:tab w:val="num" w:pos="720"/>
+        </w:tabs>
+        <w:ind w:left="720" w:hanging="360"/>
+      </w:pPr>
+      <w:rPr>
+        <w:sz w:val="24"/>
+        <w:szCs w:val="24"/>
+      </w:rPr>
+    </w:lvl>
+    <w:lvl w:ilvl="1">
+      <w:start w:val="1"/>
+      <w:numFmt w:val="decimal"/>
+      <w:lvlText w:val="%2."/>
+      <w:lvlJc w:val="left"/>
+      <w:pPr>
+        <w:tabs>
+          <w:tab w:val="num" w:pos="1080"/>
+        </w:tabs>
+        <w:ind w:left="1080" w:hanging="360"/>
+      </w:pPr>
+      <w:rPr>
+        <w:sz w:val="24"/>
+        <w:szCs w:val="24"/>
+      </w:rPr>
+    </w:lvl>
+    <w:lvl w:ilvl="2">
+      <w:start w:val="1"/>
+      <w:numFmt w:val="decimal"/>
+      <w:lvlText w:val="%3."/>
+      <w:lvlJc w:val="left"/>
+      <w:pPr>
+        <w:tabs>
+          <w:tab w:val="num" w:pos="1440"/>
+        </w:tabs>
+        <w:ind w:left="1440" w:hanging="360"/>
+      </w:pPr>
+      <w:rPr>
+        <w:sz w:val="24"/>
+        <w:szCs w:val="24"/>
+      </w:rPr>
+    </w:lvl>
+    <w:lvl w:ilvl="3">
+      <w:start w:val="1"/>
+      <w:numFmt w:val="decimal"/>
+      <w:lvlText w:val="%4."/>
+      <w:lvlJc w:val="left"/>
+      <w:pPr>
+        <w:tabs>
+          <w:tab w:val="num" w:pos="1800"/>
+        </w:tabs>
+        <w:ind w:left="1800" w:hanging="360"/>
+      </w:pPr>
+      <w:rPr>
+        <w:sz w:val="24"/>
+        <w:szCs w:val="24"/>
+      </w:rPr>
+    </w:lvl>
+    <w:lvl w:ilvl="4">
+      <w:start w:val="1"/>
+      <w:numFmt w:val="decimal"/>
+      <w:lvlText w:val="%5."/>
+      <w:lvlJc w:val="left"/>
+      <w:pPr>
+        <w:tabs>
+          <w:tab w:val="num" w:pos="2160"/>
+        </w:tabs>
+        <w:ind w:left="2160" w:hanging="360"/>
+      </w:pPr>
+      <w:rPr>
+        <w:sz w:val="24"/>
+        <w:szCs w:val="24"/>
+      </w:rPr>
+    </w:lvl>
+    <w:lvl w:ilvl="5">
+      <w:start w:val="1"/>
+      <w:numFmt w:val="decimal"/>
+      <w:lvlText w:val="%6."/>
+      <w:lvlJc w:val="left"/>
+      <w:pPr>
+        <w:tabs>
+          <w:tab w:val="num" w:pos="2520"/>
+        </w:tabs>
+        <w:ind w:left="2520" w:hanging="360"/>
+      </w:pPr>
+      <w:rPr>
+        <w:sz w:val="24"/>
+        <w:szCs w:val="24"/>
+      </w:rPr>
+    </w:lvl>
+    <w:lvl w:ilvl="6">
+      <w:start w:val="1"/>
+      <w:numFmt w:val="decimal"/>
+      <w:lvlText w:val="%7."/>
+      <w:lvlJc w:val="left"/>
+      <w:pPr>
+        <w:tabs>
+          <w:tab w:val="num" w:pos="2880"/>
+        </w:tabs>
+        <w:ind w:left="2880" w:hanging="360"/>
+      </w:pPr>
+      <w:rPr>
+        <w:sz w:val="24"/>
+        <w:szCs w:val="24"/>
+      </w:rPr>
+    </w:lvl>
+    <w:lvl w:ilvl="7">
+      <w:start w:val="1"/>
+      <w:numFmt w:val="decimal"/>
+      <w:lvlText w:val="%8."/>
+      <w:lvlJc w:val="left"/>
+      <w:pPr>
+        <w:tabs>
+          <w:tab w:val="num" w:pos="3240"/>
+        </w:tabs>
+        <w:ind w:left="3240" w:hanging="360"/>
+      </w:pPr>
+      <w:rPr>
+        <w:sz w:val="24"/>
+        <w:szCs w:val="24"/>
+      </w:rPr>
+    </w:lvl>
+    <w:lvl w:ilvl="8">
+      <w:start w:val="1"/>
+      <w:numFmt w:val="decimal"/>
+      <w:lvlText w:val="%9."/>
+      <w:lvlJc w:val="left"/>
+      <w:pPr>
+        <w:tabs>
+          <w:tab w:val="num" w:pos="3600"/>
+        </w:tabs>
+        <w:ind w:left="3600" w:hanging="360"/>
+      </w:pPr>
+      <w:rPr>
+        <w:sz w:val="24"/>
+        <w:szCs w:val="24"/>
+      </w:rPr>
+    </w:lvl>
+  </w:abstractNum>
+  <w:abstractNum w:abstractNumId="27">
     <w:lvl w:ilvl="0">
       <w:start w:val="1"/>
       <w:numFmt w:val="decimal"/>
@@ -6984,6 +7183,9 @@
   <w:num w:numId="26">
     <w:abstractNumId w:val="26"/>
   </w:num>
+  <w:num w:numId="27">
+    <w:abstractNumId w:val="27"/>
+  </w:num>
 </w:numbering>
 </file>
 
@@ -7966,6 +8168,49 @@
       <w:szCs w:val="48"/>
     </w:rPr>
   </w:style>
+  <w:style w:type="character" w:styleId="ListLabel105">
+    <w:name w:val="ListLabel 105"/>
+    <w:qFormat/>
+    <w:rPr>
+      <w:rFonts w:cs="Symbol"/>
+    </w:rPr>
+  </w:style>
+  <w:style w:type="character" w:styleId="ListLabel106">
+    <w:name w:val="ListLabel 106"/>
+    <w:qFormat/>
+    <w:rPr>
+      <w:rFonts w:ascii="Bitstream Charter" w:hAnsi="Bitstream Charter" w:cs="OpenSymbol"/>
+      <w:sz w:val="30"/>
+      <w:szCs w:val="30"/>
+    </w:rPr>
+  </w:style>
+  <w:style w:type="character" w:styleId="ListLabel107">
+    <w:name w:val="ListLabel 107"/>
+    <w:qFormat/>
+    <w:rPr>
+      <w:rFonts w:ascii="YaHei Consolas Hybrid" w:hAnsi="YaHei Consolas Hybrid"/>
+      <w:sz w:val="24"/>
+      <w:szCs w:val="24"/>
+    </w:rPr>
+  </w:style>
+  <w:style w:type="character" w:styleId="ListLabel108">
+    <w:name w:val="ListLabel 108"/>
+    <w:qFormat/>
+    <w:rPr>
+      <w:rFonts w:cs="Symbol"/>
+      <w:sz w:val="48"/>
+      <w:szCs w:val="48"/>
+    </w:rPr>
+  </w:style>
+  <w:style w:type="character" w:styleId="ListLabel109">
+    <w:name w:val="ListLabel 109"/>
+    <w:qFormat/>
+    <w:rPr>
+      <w:rFonts w:cs="OpenSymbol"/>
+      <w:sz w:val="48"/>
+      <w:szCs w:val="48"/>
+    </w:rPr>
+  </w:style>
   <w:style w:type="paragraph" w:styleId="Heading">
     <w:name w:val="Heading"/>
     <w:basedOn w:val="Normal"/>

</xml_diff>